<commit_message>
more QA housekeeping nonsense
</commit_message>
<xml_diff>
--- a/G12/docs/Project Plan/Software Engineering Group Project Plan.docx
+++ b/G12/docs/Project Plan/Software Engineering Group Project Plan.docx
@@ -123,8 +123,13 @@
             <w:tcW w:w="1276" w:type="dxa"/>
           </w:tcPr>
           <w:p>
+            <w:proofErr w:type="spellStart"/>
             <w:r>
-              <w:t>Config Ref:</w:t>
+              <w:t>Config</w:t>
+            </w:r>
+            <w:proofErr w:type="spellEnd"/>
+            <w:r>
+              <w:t xml:space="preserve"> Ref:</w:t>
             </w:r>
           </w:p>
         </w:tc>
@@ -135,6 +140,9 @@
           <w:p>
             <w:r>
               <w:t>SE_G12_PP</w:t>
+            </w:r>
+            <w:r>
+              <w:t>_00</w:t>
             </w:r>
           </w:p>
         </w:tc>
@@ -156,7 +164,10 @@
           </w:tcPr>
           <w:p>
             <w:r>
-              <w:t>30-10-20112</w:t>
+              <w:t>30-10-20</w:t>
+            </w:r>
+            <w:r>
+              <w:t>12</w:t>
             </w:r>
           </w:p>
         </w:tc>
@@ -1974,7 +1985,15 @@
         <w:t>as to how we will move forward and complete the project</w:t>
       </w:r>
       <w:r>
-        <w:t>, using the Gantt Chart and Risk Analysis Table to plan the timing and distribution of layout of the project, and the Use-Case diagrams and Interface designs to specify how the finished project will work.</w:t>
+        <w:t xml:space="preserve">, using the Gantt </w:t>
+      </w:r>
+      <w:proofErr w:type="gramStart"/>
+      <w:r>
+        <w:t>Chart</w:t>
+      </w:r>
+      <w:proofErr w:type="gramEnd"/>
+      <w:r>
+        <w:t xml:space="preserve"> and Risk Analysis Table to plan the timing and distribution of layout of the project, and the Use-Case diagrams and Interface designs to specify how the finished project will work.</w:t>
       </w:r>
     </w:p>
     <w:p>
@@ -2110,11 +2129,19 @@
           <w:lang w:eastAsia="en-GB"/>
         </w:rPr>
       </w:pPr>
+      <w:proofErr w:type="gramStart"/>
       <w:r>
         <w:rPr>
           <w:lang w:eastAsia="en-GB"/>
         </w:rPr>
-        <w:t>help the players understand evolution and genetics. As a web-based game, Monster</w:t>
+        <w:t>help</w:t>
+      </w:r>
+      <w:proofErr w:type="gramEnd"/>
+      <w:r>
+        <w:rPr>
+          <w:lang w:eastAsia="en-GB"/>
+        </w:rPr>
+        <w:t xml:space="preserve"> the players understand evolution and genetics. As a web-based game, Monster</w:t>
       </w:r>
     </w:p>
     <w:p>
@@ -2171,19 +2198,29 @@
         <w:pStyle w:val="BodyText"/>
       </w:pPr>
       <w:r>
-        <w:t>Java is a high level object orientated programming language, this is the language that the project will be implemented in as per the requirements specification</w:t>
-      </w:r>
-      <w:r>
-        <w:t xml:space="preserve"> .[1]</w:t>
+        <w:t xml:space="preserve">Java is a high level object orientated programming language, this is the language that the project will be implemented in as per the requirements </w:t>
+      </w:r>
+      <w:proofErr w:type="gramStart"/>
+      <w:r>
+        <w:t>specification</w:t>
+      </w:r>
+      <w:r>
+        <w:t xml:space="preserve"> .[</w:t>
+      </w:r>
+      <w:proofErr w:type="gramEnd"/>
+      <w:r>
+        <w:t>1]</w:t>
       </w:r>
     </w:p>
     <w:p>
       <w:pPr>
         <w:pStyle w:val="Heading3"/>
       </w:pPr>
+      <w:proofErr w:type="spellStart"/>
       <w:r>
         <w:t>GlassFish</w:t>
       </w:r>
+      <w:proofErr w:type="spellEnd"/>
     </w:p>
     <w:p>
       <w:pPr>
@@ -2205,13 +2242,81 @@
           <w:szCs w:val="20"/>
         </w:rPr>
       </w:pPr>
+      <w:proofErr w:type="spellStart"/>
       <w:r>
         <w:rPr>
           <w:sz w:val="20"/>
           <w:szCs w:val="20"/>
         </w:rPr>
-        <w:t>GlassFish and Tomcat are both written in Java, and the servlets if GlassFish are based on a earlier version of Tomcat, so all web services that work on Tomcat should also be able to tun run on GlassFish</w:t>
-      </w:r>
+        <w:t>GlassFish</w:t>
+      </w:r>
+      <w:proofErr w:type="spellEnd"/>
+      <w:r>
+        <w:rPr>
+          <w:sz w:val="20"/>
+          <w:szCs w:val="20"/>
+        </w:rPr>
+        <w:t xml:space="preserve"> and Tomcat are both written in Java, and the servlets if </w:t>
+      </w:r>
+      <w:proofErr w:type="spellStart"/>
+      <w:r>
+        <w:rPr>
+          <w:sz w:val="20"/>
+          <w:szCs w:val="20"/>
+        </w:rPr>
+        <w:t>GlassFish</w:t>
+      </w:r>
+      <w:proofErr w:type="spellEnd"/>
+      <w:r>
+        <w:rPr>
+          <w:sz w:val="20"/>
+          <w:szCs w:val="20"/>
+        </w:rPr>
+        <w:t xml:space="preserve"> are based on </w:t>
+      </w:r>
+      <w:proofErr w:type="spellStart"/>
+      <w:proofErr w:type="gramStart"/>
+      <w:r>
+        <w:rPr>
+          <w:sz w:val="20"/>
+          <w:szCs w:val="20"/>
+        </w:rPr>
+        <w:t>a</w:t>
+      </w:r>
+      <w:proofErr w:type="spellEnd"/>
+      <w:proofErr w:type="gramEnd"/>
+      <w:r>
+        <w:rPr>
+          <w:sz w:val="20"/>
+          <w:szCs w:val="20"/>
+        </w:rPr>
+        <w:t xml:space="preserve"> earlier version of Tomcat, so all web services that work on Tomcat should also be able to </w:t>
+      </w:r>
+      <w:proofErr w:type="spellStart"/>
+      <w:r>
+        <w:rPr>
+          <w:sz w:val="20"/>
+          <w:szCs w:val="20"/>
+        </w:rPr>
+        <w:t>tun</w:t>
+      </w:r>
+      <w:proofErr w:type="spellEnd"/>
+      <w:r>
+        <w:rPr>
+          <w:sz w:val="20"/>
+          <w:szCs w:val="20"/>
+        </w:rPr>
+        <w:t xml:space="preserve"> run on </w:t>
+      </w:r>
+      <w:proofErr w:type="spellStart"/>
+      <w:r>
+        <w:rPr>
+          <w:sz w:val="20"/>
+          <w:szCs w:val="20"/>
+        </w:rPr>
+        <w:t>GlassFish</w:t>
+      </w:r>
+      <w:proofErr w:type="spellEnd"/>
     </w:p>
     <w:p>
       <w:pPr>
@@ -2233,28 +2338,78 @@
           <w:szCs w:val="20"/>
         </w:rPr>
       </w:pPr>
+      <w:proofErr w:type="spellStart"/>
       <w:r>
         <w:rPr>
           <w:sz w:val="20"/>
           <w:szCs w:val="20"/>
         </w:rPr>
-        <w:t>GlassFish includes a web interface for maintaining the server, including things like databases, http load balancers and other tools to help with maintenance and scaling.</w:t>
-      </w:r>
-    </w:p>
-    <w:p>
-      <w:pPr>
-        <w:pStyle w:val="Textbody"/>
+        <w:t>GlassFish</w:t>
+      </w:r>
+      <w:proofErr w:type="spellEnd"/>
+      <w:r>
         <w:rPr>
           <w:sz w:val="20"/>
           <w:szCs w:val="20"/>
         </w:rPr>
-      </w:pPr>
-      <w:r>
+        <w:t xml:space="preserve"> includes a web interface for maintaining the server, including things like databases, http load balancers and other tools to help with maintenance and scaling.</w:t>
+      </w:r>
+    </w:p>
+    <w:p>
+      <w:pPr>
+        <w:pStyle w:val="Textbody"/>
         <w:rPr>
           <w:sz w:val="20"/>
           <w:szCs w:val="20"/>
         </w:rPr>
-        <w:t>GlassFish is owned by Oracle and is maintained by both Oracle and the development community, so  it should stay well updated with current technologies for the future. Tomcat on the other hand is only maintained by the community, and should community move on the rate of updates and bug fixes might be slow, compared to GlassFish which has Oracle working on it.</w:t>
+      </w:pPr>
+      <w:proofErr w:type="spellStart"/>
+      <w:r>
+        <w:rPr>
+          <w:sz w:val="20"/>
+          <w:szCs w:val="20"/>
+        </w:rPr>
+        <w:t>GlassFish</w:t>
+      </w:r>
+      <w:proofErr w:type="spellEnd"/>
+      <w:r>
+        <w:rPr>
+          <w:sz w:val="20"/>
+          <w:szCs w:val="20"/>
+        </w:rPr>
+        <w:t xml:space="preserve"> is owned by Oracle and is maintained by both Oracle and the development community, </w:t>
+      </w:r>
+      <w:proofErr w:type="gramStart"/>
+      <w:r>
+        <w:rPr>
+          <w:sz w:val="20"/>
+          <w:szCs w:val="20"/>
+        </w:rPr>
+        <w:t>so  it</w:t>
+      </w:r>
+      <w:proofErr w:type="gramEnd"/>
+      <w:r>
+        <w:rPr>
+          <w:sz w:val="20"/>
+          <w:szCs w:val="20"/>
+        </w:rPr>
+        <w:t xml:space="preserve"> should stay well updated with current technologies for the future. Tomcat on the other hand is only maintained by the community, and should community move on the rate of updates and bug fixes might be slow, compared to </w:t>
+      </w:r>
+      <w:proofErr w:type="spellStart"/>
+      <w:r>
+        <w:rPr>
+          <w:sz w:val="20"/>
+          <w:szCs w:val="20"/>
+        </w:rPr>
+        <w:t>GlassFish</w:t>
+      </w:r>
+      <w:proofErr w:type="spellEnd"/>
+      <w:r>
+        <w:rPr>
+          <w:sz w:val="20"/>
+          <w:szCs w:val="20"/>
+        </w:rPr>
+        <w:t xml:space="preserve"> which has Oracle working on it.</w:t>
       </w:r>
     </w:p>
     <w:p>
@@ -2282,7 +2437,23 @@
           <w:sz w:val="20"/>
           <w:szCs w:val="20"/>
         </w:rPr>
-        <w:t>There is not much difference in performance between Tomcat and GlassFish.</w:t>
+        <w:t xml:space="preserve">There is not much difference in performance between Tomcat and </w:t>
+      </w:r>
+      <w:proofErr w:type="spellStart"/>
+      <w:r>
+        <w:rPr>
+          <w:sz w:val="20"/>
+          <w:szCs w:val="20"/>
+        </w:rPr>
+        <w:t>GlassFish</w:t>
+      </w:r>
+      <w:proofErr w:type="spellEnd"/>
+      <w:r>
+        <w:rPr>
+          <w:sz w:val="20"/>
+          <w:szCs w:val="20"/>
+        </w:rPr>
+        <w:t>.</w:t>
       </w:r>
     </w:p>
     <w:p>
@@ -2311,7 +2482,103 @@
           <w:sz w:val="20"/>
           <w:szCs w:val="20"/>
         </w:rPr>
-        <w:t>Many of the other groups has decided on using GlassFish, so there might be a advantage for us to also go for GlassFish as it might make the standardisation with other groups easier. GlassFish should also be easier to work with when using University facilities compared to Tomcat where a set-up might be required. If the application is built without the use of any of the JavaEE features provided by GlassFish reverting to Tomcat at a later point should not be impossible without throwing away the whole code base.</w:t>
+        <w:t xml:space="preserve">Many of the other groups has decided on using </w:t>
+      </w:r>
+      <w:proofErr w:type="spellStart"/>
+      <w:r>
+        <w:rPr>
+          <w:sz w:val="20"/>
+          <w:szCs w:val="20"/>
+        </w:rPr>
+        <w:t>GlassFish</w:t>
+      </w:r>
+      <w:proofErr w:type="spellEnd"/>
+      <w:r>
+        <w:rPr>
+          <w:sz w:val="20"/>
+          <w:szCs w:val="20"/>
+        </w:rPr>
+        <w:t xml:space="preserve">, so there might be </w:t>
+      </w:r>
+      <w:proofErr w:type="spellStart"/>
+      <w:r>
+        <w:rPr>
+          <w:sz w:val="20"/>
+          <w:szCs w:val="20"/>
+        </w:rPr>
+        <w:t>a</w:t>
+      </w:r>
+      <w:proofErr w:type="spellEnd"/>
+      <w:r>
+        <w:rPr>
+          <w:sz w:val="20"/>
+          <w:szCs w:val="20"/>
+        </w:rPr>
+        <w:t xml:space="preserve"> advantage for us to also go for </w:t>
+      </w:r>
+      <w:proofErr w:type="spellStart"/>
+      <w:r>
+        <w:rPr>
+          <w:sz w:val="20"/>
+          <w:szCs w:val="20"/>
+        </w:rPr>
+        <w:t>GlassFish</w:t>
+      </w:r>
+      <w:proofErr w:type="spellEnd"/>
+      <w:r>
+        <w:rPr>
+          <w:sz w:val="20"/>
+          <w:szCs w:val="20"/>
+        </w:rPr>
+        <w:t xml:space="preserve"> as it might make the standardisation with other groups easier. </w:t>
+      </w:r>
+      <w:proofErr w:type="spellStart"/>
+      <w:r>
+        <w:rPr>
+          <w:sz w:val="20"/>
+          <w:szCs w:val="20"/>
+        </w:rPr>
+        <w:t>GlassFish</w:t>
+      </w:r>
+      <w:proofErr w:type="spellEnd"/>
+      <w:r>
+        <w:rPr>
+          <w:sz w:val="20"/>
+          <w:szCs w:val="20"/>
+        </w:rPr>
+        <w:t xml:space="preserve"> should also be easier to work with when using University facilities compared to Tomcat where a set-up might be required. If the application is built without the use of any of the </w:t>
+      </w:r>
+      <w:proofErr w:type="spellStart"/>
+      <w:r>
+        <w:rPr>
+          <w:sz w:val="20"/>
+          <w:szCs w:val="20"/>
+        </w:rPr>
+        <w:t>JavaEE</w:t>
+      </w:r>
+      <w:proofErr w:type="spellEnd"/>
+      <w:r>
+        <w:rPr>
+          <w:sz w:val="20"/>
+          <w:szCs w:val="20"/>
+        </w:rPr>
+        <w:t xml:space="preserve"> features provided by </w:t>
+      </w:r>
+      <w:proofErr w:type="spellStart"/>
+      <w:r>
+        <w:rPr>
+          <w:sz w:val="20"/>
+          <w:szCs w:val="20"/>
+        </w:rPr>
+        <w:t>GlassFish</w:t>
+      </w:r>
+      <w:proofErr w:type="spellEnd"/>
+      <w:r>
+        <w:rPr>
+          <w:sz w:val="20"/>
+          <w:szCs w:val="20"/>
+        </w:rPr>
+        <w:t xml:space="preserve"> reverting to Tomcat at a later point should not be impossible without throwing away the whole code base.</w:t>
       </w:r>
     </w:p>
     <w:p>
@@ -2443,12 +2710,26 @@
         <w:rPr>
           <w:rFonts w:ascii="Times New Roman" w:hAnsi="Times New Roman" w:cs="Times New Roman"/>
         </w:rPr>
-        <w:t>For a central server we will be using a GitHub private repository, as the university</w:t>
-      </w:r>
+        <w:t xml:space="preserve">For a central server we will be using a </w:t>
+      </w:r>
+      <w:proofErr w:type="spellStart"/>
       <w:r>
         <w:rPr>
           <w:rFonts w:ascii="Times New Roman" w:hAnsi="Times New Roman" w:cs="Times New Roman"/>
         </w:rPr>
+        <w:t>GitHub</w:t>
+      </w:r>
+      <w:proofErr w:type="spellEnd"/>
+      <w:r>
+        <w:rPr>
+          <w:rFonts w:ascii="Times New Roman" w:hAnsi="Times New Roman" w:cs="Times New Roman"/>
+        </w:rPr>
+        <w:t xml:space="preserve"> private repository, as the university</w:t>
+      </w:r>
+      <w:r>
+        <w:rPr>
+          <w:rFonts w:ascii="Times New Roman" w:hAnsi="Times New Roman" w:cs="Times New Roman"/>
+        </w:rPr>
         <w:t xml:space="preserve"> </w:t>
       </w:r>
       <w:r>
@@ -2593,12 +2874,26 @@
         <w:rPr>
           <w:rFonts w:ascii="Times New Roman" w:hAnsi="Times New Roman" w:cs="Times New Roman"/>
         </w:rPr>
-        <w:t>deleted, then everything is gone(unless regular</w:t>
-      </w:r>
+        <w:t xml:space="preserve">deleted, then everything is </w:t>
+      </w:r>
+      <w:proofErr w:type="gramStart"/>
       <w:r>
         <w:rPr>
           <w:rFonts w:ascii="Times New Roman" w:hAnsi="Times New Roman" w:cs="Times New Roman"/>
         </w:rPr>
+        <w:t>gone(</w:t>
+      </w:r>
+      <w:proofErr w:type="gramEnd"/>
+      <w:r>
+        <w:rPr>
+          <w:rFonts w:ascii="Times New Roman" w:hAnsi="Times New Roman" w:cs="Times New Roman"/>
+        </w:rPr>
+        <w:t>unless regular</w:t>
+      </w:r>
+      <w:r>
+        <w:rPr>
+          <w:rFonts w:ascii="Times New Roman" w:hAnsi="Times New Roman" w:cs="Times New Roman"/>
+        </w:rPr>
         <w:t xml:space="preserve"> </w:t>
       </w:r>
       <w:r>
@@ -2641,12 +2936,26 @@
         <w:rPr>
           <w:rFonts w:ascii="Times New Roman" w:hAnsi="Times New Roman" w:cs="Times New Roman"/>
         </w:rPr>
-        <w:t>deletes the repository on both GitHub and their own machine, someone else</w:t>
-      </w:r>
+        <w:t xml:space="preserve">deletes the repository on both </w:t>
+      </w:r>
+      <w:proofErr w:type="spellStart"/>
       <w:r>
         <w:rPr>
           <w:rFonts w:ascii="Times New Roman" w:hAnsi="Times New Roman" w:cs="Times New Roman"/>
         </w:rPr>
+        <w:t>GitHub</w:t>
+      </w:r>
+      <w:proofErr w:type="spellEnd"/>
+      <w:r>
+        <w:rPr>
+          <w:rFonts w:ascii="Times New Roman" w:hAnsi="Times New Roman" w:cs="Times New Roman"/>
+        </w:rPr>
+        <w:t xml:space="preserve"> and their own machine, someone else</w:t>
+      </w:r>
+      <w:r>
+        <w:rPr>
+          <w:rFonts w:ascii="Times New Roman" w:hAnsi="Times New Roman" w:cs="Times New Roman"/>
+        </w:rPr>
         <w:t xml:space="preserve"> </w:t>
       </w:r>
       <w:r>
@@ -2665,7 +2974,21 @@
         <w:rPr>
           <w:rFonts w:ascii="Times New Roman" w:hAnsi="Times New Roman" w:cs="Times New Roman"/>
         </w:rPr>
-        <w:t>push it back to GitHub, and it can be pulled back</w:t>
+        <w:t xml:space="preserve">push it back to </w:t>
+      </w:r>
+      <w:proofErr w:type="spellStart"/>
+      <w:r>
+        <w:rPr>
+          <w:rFonts w:ascii="Times New Roman" w:hAnsi="Times New Roman" w:cs="Times New Roman"/>
+        </w:rPr>
+        <w:t>GitHub</w:t>
+      </w:r>
+      <w:proofErr w:type="spellEnd"/>
+      <w:r>
+        <w:rPr>
+          <w:rFonts w:ascii="Times New Roman" w:hAnsi="Times New Roman" w:cs="Times New Roman"/>
+        </w:rPr>
+        <w:t>, and it can be pulled back</w:t>
       </w:r>
       <w:r>
         <w:rPr>
@@ -6579,14 +6902,42 @@
           <w:rFonts w:cstheme="minorHAnsi"/>
         </w:rPr>
         <w:br/>
-        <w:t xml:space="preserve">     All of the friend links to nodes depend on the user and vice versa, for example if the user sent his/her friend a friend request, it then requires the friend to accept or deny zed request. Similar with challenging for a fight, or even breeding monsters. If the friend requests to buy the users monster, this requires the user to firstly put up the monster for sale for the friend to browse. User and friend are key nodes in this diagram, since a lot of events can happen between the two.</w:t>
-      </w:r>
+        <w:t xml:space="preserve">     All of the friend links to nodes depend on the user and vice versa, for example if the user sent his/her friend a friend request, it then requires the friend to accept or deny zed request. </w:t>
+      </w:r>
+      <w:proofErr w:type="gramStart"/>
       <w:r>
         <w:rPr>
           <w:rFonts w:cstheme="minorHAnsi"/>
         </w:rPr>
+        <w:t>Similar with challenging for a fight, or even breeding monsters.</w:t>
+      </w:r>
+      <w:proofErr w:type="gramEnd"/>
+      <w:r>
+        <w:rPr>
+          <w:rFonts w:cstheme="minorHAnsi"/>
+        </w:rPr>
+        <w:t xml:space="preserve"> If the friend requests to buy the users monster, this requires the user to firstly put up the monster for sale for the friend to browse. User and friend are key nodes in this diagram, since a lot of events can happen between the two.</w:t>
+      </w:r>
+      <w:r>
+        <w:rPr>
+          <w:rFonts w:cstheme="minorHAnsi"/>
+        </w:rPr>
         <w:br/>
-        <w:t xml:space="preserve">      The client side is a small section, yet an important section for the user and friend. Since without the client, neither user or friend would be able to interact with the functions between the two. For example you wouldn’t be able to buy your friends monster, or ask to breed, if it wasn’t for the client. </w:t>
+        <w:t xml:space="preserve">      The client side is a small section, yet an important section for the user and friend. Since without the client, </w:t>
+      </w:r>
+      <w:proofErr w:type="gramStart"/>
+      <w:r>
+        <w:rPr>
+          <w:rFonts w:cstheme="minorHAnsi"/>
+        </w:rPr>
+        <w:t>neither user or</w:t>
+      </w:r>
+      <w:proofErr w:type="gramEnd"/>
+      <w:r>
+        <w:rPr>
+          <w:rFonts w:cstheme="minorHAnsi"/>
+        </w:rPr>
+        <w:t xml:space="preserve"> friend would be able to interact with the functions between the two. For example you wouldn’t be able to buy your friends monster, or ask to breed, if it wasn’t for the client. </w:t>
       </w:r>
       <w:r>
         <w:rPr>
@@ -6652,7 +7003,21 @@
         <w:rPr>
           <w:rFonts w:cstheme="minorHAnsi"/>
         </w:rPr>
-        <w:t>Accepting or Denying a challenge – In this example we will assume that the user is sending the request and the friend is choosing to accept or deny the challenge to a fight. The user sends out the battle request, and then waits on the friend to accept or deny. Which similarly if on the use case we start from the Friend node, we go to Challenging friends (challenging the user) which creates a link to the user.</w:t>
+        <w:t xml:space="preserve">Accepting or </w:t>
+      </w:r>
+      <w:proofErr w:type="gramStart"/>
+      <w:r>
+        <w:rPr>
+          <w:rFonts w:cstheme="minorHAnsi"/>
+        </w:rPr>
+        <w:t>Denying</w:t>
+      </w:r>
+      <w:proofErr w:type="gramEnd"/>
+      <w:r>
+        <w:rPr>
+          <w:rFonts w:cstheme="minorHAnsi"/>
+        </w:rPr>
+        <w:t xml:space="preserve"> a challenge – In this example we will assume that the user is sending the request and the friend is choosing to accept or deny the challenge to a fight. The user sends out the battle request, and then waits on the friend to accept or deny. Which similarly if on the use case we start from the Friend node, we go to Challenging friends (challenging the user) which creates a link to the user.</w:t>
       </w:r>
     </w:p>
     <w:p>
@@ -6668,7 +7033,21 @@
         <w:rPr>
           <w:rFonts w:cstheme="minorHAnsi"/>
         </w:rPr>
-        <w:t>Selling monsters/services – In this example we will assume that the friend is the one selling the service. There are three main links going into this function; Client, Friend and User, each with their own unique links to the function. Firstly you need the client to be able to Sell the monsters or services, which allows the interaction between the player (user) and his/her friend.</w:t>
+        <w:t xml:space="preserve">Selling monsters/services – In this example we will assume that the friend is the one selling the service. There are three main links going into this function; Client, Friend and User, each with their own unique links to the function. Firstly you need the client to be able to </w:t>
+      </w:r>
+      <w:proofErr w:type="gramStart"/>
+      <w:r>
+        <w:rPr>
+          <w:rFonts w:cstheme="minorHAnsi"/>
+        </w:rPr>
+        <w:t>Sell</w:t>
+      </w:r>
+      <w:proofErr w:type="gramEnd"/>
+      <w:r>
+        <w:rPr>
+          <w:rFonts w:cstheme="minorHAnsi"/>
+        </w:rPr>
+        <w:t xml:space="preserve"> the monsters or services, which allows the interaction between the player (user) and his/her friend.</w:t>
       </w:r>
     </w:p>
     <w:p>
@@ -6853,7 +7232,15 @@
         <w:pStyle w:val="BodyText"/>
       </w:pPr>
       <w:r>
-        <w:t xml:space="preserve">The background of the webpage designs is taken from an open image repository.[2] </w:t>
+        <w:t>The background of the webpage designs is taken from an open image repository</w:t>
+      </w:r>
+      <w:proofErr w:type="gramStart"/>
+      <w:r>
+        <w:t>.[</w:t>
+      </w:r>
+      <w:proofErr w:type="gramEnd"/>
+      <w:r>
+        <w:t xml:space="preserve">2] </w:t>
       </w:r>
     </w:p>
     <w:p>
@@ -9830,11 +10217,19 @@
         </w:rPr>
         <w:t xml:space="preserve"> </w:t>
       </w:r>
+      <w:proofErr w:type="spellStart"/>
       <w:r>
         <w:rPr>
           <w:lang w:eastAsia="en-GB"/>
         </w:rPr>
-        <w:t>Config Ref: SE.CS.RS</w:t>
+        <w:t>Config</w:t>
+      </w:r>
+      <w:proofErr w:type="spellEnd"/>
+      <w:r>
+        <w:rPr>
+          <w:lang w:eastAsia="en-GB"/>
+        </w:rPr>
+        <w:t xml:space="preserve"> Ref: SE.CS.RS</w:t>
       </w:r>
     </w:p>
     <w:p>
@@ -9862,12 +10257,14 @@
       <w:r>
         <w:t xml:space="preserve"> </w:t>
       </w:r>
+      <w:proofErr w:type="spellStart"/>
       <w:r>
         <w:rPr>
           <w:b/>
         </w:rPr>
         <w:t>Stock.XCHNG</w:t>
       </w:r>
+      <w:proofErr w:type="spellEnd"/>
       <w:r>
         <w:rPr>
           <w:b/>
@@ -10184,7 +10581,15 @@
           </w:tcPr>
           <w:p>
             <w:r>
-              <w:t>Overview elements added, uses-case updated, design images updated and descriptions added, Risk Analysis Chart updated.</w:t>
+              <w:t xml:space="preserve">Overview elements added, uses-case updated, design images updated and </w:t>
+            </w:r>
+            <w:proofErr w:type="gramStart"/>
+            <w:r>
+              <w:t>descriptions added, Risk Analysis Chart updated</w:t>
+            </w:r>
+            <w:proofErr w:type="gramEnd"/>
+            <w:r>
+              <w:t>.</w:t>
             </w:r>
           </w:p>
         </w:tc>
@@ -10257,8 +10662,6 @@
             <w:r>
               <w:t>(jau1)</w:t>
             </w:r>
-            <w:bookmarkStart w:id="20" w:name="_GoBack"/>
-            <w:bookmarkEnd w:id="20"/>
           </w:p>
         </w:tc>
       </w:tr>
@@ -13498,17 +13901,15 @@
     <w:panose1 w:val="02010600030101010101"/>
     <w:charset w:val="86"/>
     <w:family w:val="auto"/>
-    <w:notTrueType/>
     <w:pitch w:val="variable"/>
-    <w:sig w:usb0="00000001" w:usb1="080E0000" w:usb2="00000010" w:usb3="00000000" w:csb0="00040000" w:csb1="00000000"/>
+    <w:sig w:usb0="00000003" w:usb1="288F0000" w:usb2="00000016" w:usb3="00000000" w:csb0="00040001" w:csb1="00000000"/>
   </w:font>
   <w:font w:name="Mangal">
     <w:panose1 w:val="02040503050203030202"/>
-    <w:charset w:val="01"/>
+    <w:charset w:val="00"/>
     <w:family w:val="roman"/>
-    <w:notTrueType/>
     <w:pitch w:val="variable"/>
-    <w:sig w:usb0="00002000" w:usb1="00000000" w:usb2="00000000" w:usb3="00000000" w:csb0="00000000" w:csb1="00000000"/>
+    <w:sig w:usb0="00008003" w:usb1="00000000" w:usb2="00000000" w:usb3="00000000" w:csb0="00000001" w:csb1="00000000"/>
   </w:font>
   <w:font w:name="Calibri">
     <w:panose1 w:val="020F0502020204030204"/>
@@ -13541,6 +13942,7 @@
   </w:compat>
   <w:rsids>
     <w:rsidRoot w:val="0034362B"/>
+    <w:rsid w:val="002301DB"/>
     <w:rsid w:val="00304B49"/>
     <w:rsid w:val="0034362B"/>
     <w:rsid w:val="00735CA1"/>

</xml_diff>

<commit_message>
changes to project plan and design specification
</commit_message>
<xml_diff>
--- a/G12/docs/Project Plan/Software Engineering Group Project Plan.docx
+++ b/G12/docs/Project Plan/Software Engineering Group Project Plan.docx
@@ -2242,81 +2242,79 @@
           <w:szCs w:val="20"/>
         </w:rPr>
       </w:pPr>
-      <w:proofErr w:type="spellStart"/>
       <w:r>
         <w:rPr>
           <w:sz w:val="20"/>
           <w:szCs w:val="20"/>
         </w:rPr>
-        <w:t>GlassFish</w:t>
-      </w:r>
-      <w:proofErr w:type="spellEnd"/>
+        <w:t xml:space="preserve">The decisions was made to use </w:t>
+      </w:r>
+      <w:proofErr w:type="spellStart"/>
       <w:r>
         <w:rPr>
           <w:sz w:val="20"/>
           <w:szCs w:val="20"/>
         </w:rPr>
-        <w:t xml:space="preserve"> and Tomcat are both written in Java, and the servlets if </w:t>
-      </w:r>
-      <w:proofErr w:type="spellStart"/>
+        <w:t>GlassFish</w:t>
+      </w:r>
+      <w:proofErr w:type="spellEnd"/>
       <w:r>
         <w:rPr>
           <w:sz w:val="20"/>
           <w:szCs w:val="20"/>
         </w:rPr>
-        <w:t>GlassFish</w:t>
-      </w:r>
-      <w:proofErr w:type="spellEnd"/>
+        <w:t xml:space="preserve"> over </w:t>
+      </w:r>
+      <w:proofErr w:type="spellStart"/>
       <w:r>
         <w:rPr>
           <w:sz w:val="20"/>
           <w:szCs w:val="20"/>
         </w:rPr>
-        <w:t xml:space="preserve"> are based on </w:t>
-      </w:r>
-      <w:proofErr w:type="spellStart"/>
-      <w:proofErr w:type="gramStart"/>
+        <w:t>TomCat</w:t>
+      </w:r>
+      <w:proofErr w:type="spellEnd"/>
       <w:r>
         <w:rPr>
           <w:sz w:val="20"/>
           <w:szCs w:val="20"/>
         </w:rPr>
-        <w:t>a</w:t>
-      </w:r>
-      <w:proofErr w:type="spellEnd"/>
-      <w:proofErr w:type="gramEnd"/>
+        <w:t xml:space="preserve"> was made since they both are based on a similar principle they both have similar functionality, but due to a greater affinity with </w:t>
+      </w:r>
+      <w:proofErr w:type="spellStart"/>
       <w:r>
         <w:rPr>
           <w:sz w:val="20"/>
           <w:szCs w:val="20"/>
         </w:rPr>
-        <w:t xml:space="preserve"> earlier version of Tomcat, so all web services that work on Tomcat should also be able to </w:t>
-      </w:r>
-      <w:proofErr w:type="spellStart"/>
+        <w:t>GlassFish</w:t>
+      </w:r>
+      <w:proofErr w:type="spellEnd"/>
       <w:r>
         <w:rPr>
           <w:sz w:val="20"/>
           <w:szCs w:val="20"/>
         </w:rPr>
-        <w:t>tun</w:t>
-      </w:r>
-      <w:proofErr w:type="spellEnd"/>
+        <w:t xml:space="preserve"> and with group integration in mind </w:t>
+      </w:r>
+      <w:proofErr w:type="spellStart"/>
       <w:r>
         <w:rPr>
           <w:sz w:val="20"/>
           <w:szCs w:val="20"/>
         </w:rPr>
-        <w:t xml:space="preserve"> run on </w:t>
-      </w:r>
-      <w:proofErr w:type="spellStart"/>
+        <w:t>GlassFish</w:t>
+      </w:r>
+      <w:proofErr w:type="spellEnd"/>
       <w:r>
         <w:rPr>
           <w:sz w:val="20"/>
           <w:szCs w:val="20"/>
         </w:rPr>
-        <w:t>GlassFish</w:t>
-      </w:r>
-      <w:proofErr w:type="spellEnd"/>
+        <w:t xml:space="preserve"> seemed like the better choice.</w:t>
+      </w:r>
+      <w:bookmarkStart w:id="9" w:name="_GoBack"/>
+      <w:bookmarkEnd w:id="9"/>
     </w:p>
     <w:p>
       <w:pPr>
@@ -3091,22 +3089,22 @@
       <w:pPr>
         <w:pStyle w:val="Heading1"/>
       </w:pPr>
-      <w:bookmarkStart w:id="9" w:name="_Toc339462904"/>
+      <w:bookmarkStart w:id="10" w:name="_Toc339462904"/>
       <w:r>
         <w:lastRenderedPageBreak/>
         <w:t>Use Case</w:t>
       </w:r>
-      <w:bookmarkEnd w:id="9"/>
+      <w:bookmarkEnd w:id="10"/>
     </w:p>
     <w:p>
       <w:pPr>
         <w:pStyle w:val="Heading2"/>
       </w:pPr>
-      <w:bookmarkStart w:id="10" w:name="_Toc339462905"/>
+      <w:bookmarkStart w:id="11" w:name="_Toc339462905"/>
       <w:r>
         <w:t>Diagram</w:t>
       </w:r>
-      <w:bookmarkEnd w:id="10"/>
+      <w:bookmarkEnd w:id="11"/>
       <w:r>
         <w:t>s</w:t>
       </w:r>
@@ -9658,11 +9656,11 @@
       <w:pPr>
         <w:pStyle w:val="Heading2"/>
       </w:pPr>
-      <w:bookmarkStart w:id="11" w:name="_Toc339462906"/>
+      <w:bookmarkStart w:id="12" w:name="_Toc339462906"/>
       <w:r>
         <w:t>Interactions</w:t>
       </w:r>
-      <w:bookmarkEnd w:id="11"/>
+      <w:bookmarkEnd w:id="12"/>
     </w:p>
     <w:p>
       <w:pPr>
@@ -9741,11 +9739,11 @@
       <w:pPr>
         <w:pStyle w:val="Heading2"/>
       </w:pPr>
-      <w:bookmarkStart w:id="12" w:name="_Toc339462907"/>
+      <w:bookmarkStart w:id="13" w:name="_Toc339462907"/>
       <w:r>
         <w:t>Usage Examples</w:t>
       </w:r>
-      <w:bookmarkEnd w:id="12"/>
+      <w:bookmarkEnd w:id="13"/>
     </w:p>
     <w:p>
       <w:pPr>
@@ -10131,22 +10129,22 @@
       <w:pPr>
         <w:pStyle w:val="Heading1"/>
       </w:pPr>
-      <w:bookmarkStart w:id="13" w:name="_Toc339462908"/>
+      <w:bookmarkStart w:id="14" w:name="_Toc339462908"/>
       <w:r>
         <w:lastRenderedPageBreak/>
         <w:t>USer Interface Designs</w:t>
       </w:r>
-      <w:bookmarkEnd w:id="13"/>
+      <w:bookmarkEnd w:id="14"/>
     </w:p>
     <w:p>
       <w:pPr>
         <w:pStyle w:val="Heading2"/>
       </w:pPr>
-      <w:bookmarkStart w:id="14" w:name="_Toc339462909"/>
+      <w:bookmarkStart w:id="15" w:name="_Toc339462909"/>
       <w:r>
         <w:t>Final Digital Designs</w:t>
       </w:r>
-      <w:bookmarkEnd w:id="14"/>
+      <w:bookmarkEnd w:id="15"/>
     </w:p>
     <w:p>
       <w:pPr>
@@ -11347,12 +11345,12 @@
       <w:pPr>
         <w:pStyle w:val="Heading1"/>
       </w:pPr>
-      <w:bookmarkStart w:id="15" w:name="_Toc339462911"/>
+      <w:bookmarkStart w:id="16" w:name="_Toc339462911"/>
       <w:r>
         <w:lastRenderedPageBreak/>
         <w:t>Gantt chart</w:t>
       </w:r>
-      <w:bookmarkEnd w:id="15"/>
+      <w:bookmarkEnd w:id="16"/>
     </w:p>
     <w:p>
       <w:pPr>
@@ -11720,12 +11718,12 @@
       <w:pPr>
         <w:pStyle w:val="Heading1"/>
       </w:pPr>
-      <w:bookmarkStart w:id="16" w:name="_Toc339462912"/>
+      <w:bookmarkStart w:id="17" w:name="_Toc339462912"/>
       <w:r>
         <w:lastRenderedPageBreak/>
         <w:t>Risk Analysis</w:t>
       </w:r>
-      <w:bookmarkEnd w:id="16"/>
+      <w:bookmarkEnd w:id="17"/>
     </w:p>
     <w:tbl>
       <w:tblPr>
@@ -12022,19 +12020,7 @@
               <w:rPr>
                 <w:lang w:val="en-US"/>
               </w:rPr>
-              <w:t xml:space="preserve"> for </w:t>
-            </w:r>
-            <w:r>
-              <w:rPr>
-                <w:lang w:val="en-US"/>
-              </w:rPr>
-              <w:t>all the</w:t>
-            </w:r>
-            <w:r>
-              <w:rPr>
-                <w:lang w:val="en-US"/>
-              </w:rPr>
-              <w:t xml:space="preserve"> main functions and address the complicated functions early.</w:t>
+              <w:t xml:space="preserve"> for all the main functions and address the complicated functions early.</w:t>
             </w:r>
           </w:p>
         </w:tc>
@@ -13182,7 +13168,7 @@
           <w:sz w:val="20"/>
         </w:rPr>
       </w:pPr>
-      <w:bookmarkStart w:id="17" w:name="_Toc339462913"/>
+      <w:bookmarkStart w:id="18" w:name="_Toc339462913"/>
       <w:r>
         <w:rPr>
           <w:rFonts w:ascii="Times New Roman" w:hAnsi="Times New Roman"/>
@@ -13198,7 +13184,7 @@
         </w:rPr>
         <w:t>FERENCES</w:t>
       </w:r>
-      <w:bookmarkEnd w:id="17"/>
+      <w:bookmarkEnd w:id="18"/>
     </w:p>
     <w:p>
       <w:pPr>
@@ -13372,12 +13358,12 @@
       <w:r>
         <w:br w:type="page"/>
       </w:r>
-      <w:bookmarkStart w:id="18" w:name="_Toc339462914"/>
+      <w:bookmarkStart w:id="19" w:name="_Toc339462914"/>
       <w:r>
         <w:lastRenderedPageBreak/>
         <w:t>DOCUMENT HISTORY</w:t>
       </w:r>
-      <w:bookmarkEnd w:id="18"/>
+      <w:bookmarkEnd w:id="19"/>
     </w:p>
     <w:tbl>
       <w:tblPr>
@@ -13604,12 +13590,7 @@
           </w:tcPr>
           <w:p>
             <w:r>
-              <w:t>Overview elements added, uses-case updated, design images updated and descriptions added, Risk Analysis C</w:t>
-            </w:r>
-            <w:bookmarkStart w:id="19" w:name="_GoBack"/>
-            <w:bookmarkEnd w:id="19"/>
-            <w:r>
-              <w:t>hart updated.</w:t>
+              <w:t>Overview elements added, uses-case updated, design images updated and descriptions added, Risk Analysis Chart updated.</w:t>
             </w:r>
           </w:p>
         </w:tc>
@@ -13996,7 +13977,7 @@
         <w:rStyle w:val="PageNumber"/>
         <w:noProof/>
       </w:rPr>
-      <w:t>18</w:t>
+      <w:t>5</w:t>
     </w:r>
     <w:r>
       <w:rPr>
@@ -16979,6 +16960,7 @@
   </w:compat>
   <w:rsids>
     <w:rsidRoot w:val="0034362B"/>
+    <w:rsid w:val="001F3402"/>
     <w:rsid w:val="002301DB"/>
     <w:rsid w:val="00304B49"/>
     <w:rsid w:val="0034362B"/>

</xml_diff>